<commit_message>
Update file Chinh sua du lieu
</commit_message>
<xml_diff>
--- a/[Chỉnh sửa dữ liệu].docx
+++ b/[Chỉnh sửa dữ liệu].docx
@@ -111,17 +111,7 @@
           <w:szCs w:val="32"/>
           <w:lang w:val="vi-VN"/>
         </w:rPr>
-        <w:t>phòng bình thường</w:t>
-      </w:r>
-      <w:r>
-        <w:rPr>
-          <w:rFonts w:ascii="Times New Roman" w:hAnsi="Times New Roman" w:cs="Times New Roman"/>
-          <w:color w:val="000000" w:themeColor="text1"/>
-          <w:sz w:val="32"/>
-          <w:szCs w:val="32"/>
-          <w:lang w:val="vi-VN"/>
-        </w:rPr>
-        <w:t xml:space="preserve">, giá cùng loại phòng ở khách sạn nhiều sao hơn cao hơn so với khách sạn ít sao hơn. </w:t>
+        <w:t xml:space="preserve">phòng bình thường, giá cùng loại phòng ở khách sạn nhiều sao hơn cao hơn so với khách sạn ít sao hơn. </w:t>
       </w:r>
       <w:r>
         <w:rPr>
@@ -1293,8 +1283,6 @@
         </w:rPr>
         <w:t>Điều chỉnh lại tổng tiền trong bản HoaDon (SP_UPDATE_TONGTIEN)</w:t>
       </w:r>
-      <w:bookmarkStart w:id="0" w:name="_GoBack"/>
-      <w:bookmarkEnd w:id="0"/>
     </w:p>
     <w:p>
       <w:pPr>
@@ -1488,6 +1476,1694 @@
         </w:rPr>
         <w:t xml:space="preserve">Chạy đến hết record trong bảng HoaDon. </w:t>
       </w:r>
+    </w:p>
+    <w:p>
+      <w:pPr>
+        <w:rPr>
+          <w:rFonts w:ascii="Times New Roman" w:hAnsi="Times New Roman" w:cs="Times New Roman"/>
+          <w:color w:val="000000" w:themeColor="text1"/>
+          <w:sz w:val="32"/>
+          <w:szCs w:val="32"/>
+          <w:lang w:val="vi-VN"/>
+        </w:rPr>
+      </w:pPr>
+    </w:p>
+    <w:p>
+      <w:pPr>
+        <w:rPr>
+          <w:rFonts w:ascii="Times New Roman" w:hAnsi="Times New Roman" w:cs="Times New Roman"/>
+          <w:b/>
+          <w:color w:val="FF0000"/>
+          <w:sz w:val="32"/>
+          <w:szCs w:val="32"/>
+          <w:lang w:val="vi-VN"/>
+        </w:rPr>
+      </w:pPr>
+      <w:r>
+        <w:rPr>
+          <w:rFonts w:ascii="Times New Roman" w:hAnsi="Times New Roman" w:cs="Times New Roman"/>
+          <w:b/>
+          <w:color w:val="FF0000"/>
+          <w:sz w:val="32"/>
+          <w:szCs w:val="32"/>
+          <w:lang w:val="vi-VN"/>
+        </w:rPr>
+        <w:t xml:space="preserve">Điều chỉnh lại </w:t>
+      </w:r>
+      <w:proofErr w:type="spellStart"/>
+      <w:r>
+        <w:rPr>
+          <w:rFonts w:ascii="Times New Roman" w:hAnsi="Times New Roman" w:cs="Times New Roman"/>
+          <w:b/>
+          <w:color w:val="FF0000"/>
+          <w:sz w:val="32"/>
+          <w:szCs w:val="32"/>
+        </w:rPr>
+        <w:t>tình</w:t>
+      </w:r>
+      <w:proofErr w:type="spellEnd"/>
+      <w:r>
+        <w:rPr>
+          <w:rFonts w:ascii="Times New Roman" w:hAnsi="Times New Roman" w:cs="Times New Roman"/>
+          <w:b/>
+          <w:color w:val="FF0000"/>
+          <w:sz w:val="32"/>
+          <w:szCs w:val="32"/>
+        </w:rPr>
+        <w:t xml:space="preserve"> </w:t>
+      </w:r>
+      <w:proofErr w:type="spellStart"/>
+      <w:r>
+        <w:rPr>
+          <w:rFonts w:ascii="Times New Roman" w:hAnsi="Times New Roman" w:cs="Times New Roman"/>
+          <w:b/>
+          <w:color w:val="FF0000"/>
+          <w:sz w:val="32"/>
+          <w:szCs w:val="32"/>
+        </w:rPr>
+        <w:t>trạng</w:t>
+      </w:r>
+      <w:proofErr w:type="spellEnd"/>
+      <w:r>
+        <w:rPr>
+          <w:rFonts w:ascii="Times New Roman" w:hAnsi="Times New Roman" w:cs="Times New Roman"/>
+          <w:b/>
+          <w:color w:val="FF0000"/>
+          <w:sz w:val="32"/>
+          <w:szCs w:val="32"/>
+        </w:rPr>
+        <w:t xml:space="preserve"> </w:t>
+      </w:r>
+      <w:proofErr w:type="spellStart"/>
+      <w:r>
+        <w:rPr>
+          <w:rFonts w:ascii="Times New Roman" w:hAnsi="Times New Roman" w:cs="Times New Roman"/>
+          <w:b/>
+          <w:color w:val="FF0000"/>
+          <w:sz w:val="32"/>
+          <w:szCs w:val="32"/>
+        </w:rPr>
+        <w:t>trong</w:t>
+      </w:r>
+      <w:proofErr w:type="spellEnd"/>
+      <w:r>
+        <w:rPr>
+          <w:rFonts w:ascii="Times New Roman" w:hAnsi="Times New Roman" w:cs="Times New Roman"/>
+          <w:b/>
+          <w:color w:val="FF0000"/>
+          <w:sz w:val="32"/>
+          <w:szCs w:val="32"/>
+        </w:rPr>
+        <w:t xml:space="preserve"> </w:t>
+      </w:r>
+      <w:proofErr w:type="spellStart"/>
+      <w:r>
+        <w:rPr>
+          <w:rFonts w:ascii="Times New Roman" w:hAnsi="Times New Roman" w:cs="Times New Roman"/>
+          <w:b/>
+          <w:color w:val="FF0000"/>
+          <w:sz w:val="32"/>
+          <w:szCs w:val="32"/>
+        </w:rPr>
+        <w:t>bảng</w:t>
+      </w:r>
+      <w:proofErr w:type="spellEnd"/>
+      <w:r>
+        <w:rPr>
+          <w:rFonts w:ascii="Times New Roman" w:hAnsi="Times New Roman" w:cs="Times New Roman"/>
+          <w:b/>
+          <w:color w:val="FF0000"/>
+          <w:sz w:val="32"/>
+          <w:szCs w:val="32"/>
+        </w:rPr>
+        <w:t xml:space="preserve"> </w:t>
+      </w:r>
+      <w:proofErr w:type="spellStart"/>
+      <w:r>
+        <w:rPr>
+          <w:rFonts w:ascii="Times New Roman" w:hAnsi="Times New Roman" w:cs="Times New Roman"/>
+          <w:b/>
+          <w:color w:val="FF0000"/>
+          <w:sz w:val="32"/>
+          <w:szCs w:val="32"/>
+        </w:rPr>
+        <w:t>DatPhong</w:t>
+      </w:r>
+      <w:proofErr w:type="spellEnd"/>
+      <w:r>
+        <w:rPr>
+          <w:rFonts w:ascii="Times New Roman" w:hAnsi="Times New Roman" w:cs="Times New Roman"/>
+          <w:b/>
+          <w:color w:val="FF0000"/>
+          <w:sz w:val="32"/>
+          <w:szCs w:val="32"/>
+          <w:lang w:val="vi-VN"/>
+        </w:rPr>
+        <w:t xml:space="preserve"> (</w:t>
+      </w:r>
+      <w:proofErr w:type="spellStart"/>
+      <w:r>
+        <w:rPr>
+          <w:rFonts w:ascii="Times New Roman" w:hAnsi="Times New Roman" w:cs="Times New Roman"/>
+          <w:b/>
+          <w:color w:val="FF0000"/>
+          <w:sz w:val="32"/>
+          <w:szCs w:val="32"/>
+        </w:rPr>
+        <w:t>Checkmadp</w:t>
+      </w:r>
+      <w:proofErr w:type="spellEnd"/>
+      <w:r>
+        <w:rPr>
+          <w:rFonts w:ascii="Times New Roman" w:hAnsi="Times New Roman" w:cs="Times New Roman"/>
+          <w:b/>
+          <w:color w:val="FF0000"/>
+          <w:sz w:val="32"/>
+          <w:szCs w:val="32"/>
+          <w:lang w:val="vi-VN"/>
+        </w:rPr>
+        <w:t>)</w:t>
+      </w:r>
+    </w:p>
+    <w:p>
+      <w:pPr>
+        <w:rPr>
+          <w:rFonts w:ascii="Times New Roman" w:hAnsi="Times New Roman" w:cs="Times New Roman"/>
+          <w:color w:val="000000" w:themeColor="text1"/>
+          <w:sz w:val="32"/>
+          <w:szCs w:val="32"/>
+          <w:lang w:val="vi-VN"/>
+        </w:rPr>
+      </w:pPr>
+      <w:r>
+        <w:rPr>
+          <w:rFonts w:ascii="Times New Roman" w:hAnsi="Times New Roman" w:cs="Times New Roman"/>
+          <w:color w:val="000000" w:themeColor="text1"/>
+          <w:sz w:val="32"/>
+          <w:szCs w:val="32"/>
+          <w:lang w:val="vi-VN"/>
+        </w:rPr>
+        <w:lastRenderedPageBreak/>
+        <w:t xml:space="preserve">Mục tiêu: </w:t>
+      </w:r>
+      <w:proofErr w:type="spellStart"/>
+      <w:r>
+        <w:rPr>
+          <w:rFonts w:ascii="Times New Roman" w:hAnsi="Times New Roman" w:cs="Times New Roman"/>
+          <w:color w:val="000000" w:themeColor="text1"/>
+          <w:sz w:val="32"/>
+          <w:szCs w:val="32"/>
+        </w:rPr>
+        <w:t>nếu</w:t>
+      </w:r>
+      <w:proofErr w:type="spellEnd"/>
+      <w:r>
+        <w:rPr>
+          <w:rFonts w:ascii="Times New Roman" w:hAnsi="Times New Roman" w:cs="Times New Roman"/>
+          <w:color w:val="000000" w:themeColor="text1"/>
+          <w:sz w:val="32"/>
+          <w:szCs w:val="32"/>
+        </w:rPr>
+        <w:t xml:space="preserve"> </w:t>
+      </w:r>
+      <w:proofErr w:type="spellStart"/>
+      <w:r>
+        <w:rPr>
+          <w:rFonts w:ascii="Times New Roman" w:hAnsi="Times New Roman" w:cs="Times New Roman"/>
+          <w:color w:val="000000" w:themeColor="text1"/>
+          <w:sz w:val="32"/>
+          <w:szCs w:val="32"/>
+        </w:rPr>
+        <w:t>phòng</w:t>
+      </w:r>
+      <w:proofErr w:type="spellEnd"/>
+      <w:r>
+        <w:rPr>
+          <w:rFonts w:ascii="Times New Roman" w:hAnsi="Times New Roman" w:cs="Times New Roman"/>
+          <w:color w:val="000000" w:themeColor="text1"/>
+          <w:sz w:val="32"/>
+          <w:szCs w:val="32"/>
+        </w:rPr>
+        <w:t xml:space="preserve"> </w:t>
+      </w:r>
+      <w:proofErr w:type="spellStart"/>
+      <w:r>
+        <w:rPr>
+          <w:rFonts w:ascii="Times New Roman" w:hAnsi="Times New Roman" w:cs="Times New Roman"/>
+          <w:color w:val="000000" w:themeColor="text1"/>
+          <w:sz w:val="32"/>
+          <w:szCs w:val="32"/>
+        </w:rPr>
+        <w:t>nào</w:t>
+      </w:r>
+      <w:proofErr w:type="spellEnd"/>
+      <w:r>
+        <w:rPr>
+          <w:rFonts w:ascii="Times New Roman" w:hAnsi="Times New Roman" w:cs="Times New Roman"/>
+          <w:color w:val="000000" w:themeColor="text1"/>
+          <w:sz w:val="32"/>
+          <w:szCs w:val="32"/>
+        </w:rPr>
+        <w:t xml:space="preserve"> </w:t>
+      </w:r>
+      <w:proofErr w:type="spellStart"/>
+      <w:r>
+        <w:rPr>
+          <w:rFonts w:ascii="Times New Roman" w:hAnsi="Times New Roman" w:cs="Times New Roman"/>
+          <w:color w:val="000000" w:themeColor="text1"/>
+          <w:sz w:val="32"/>
+          <w:szCs w:val="32"/>
+        </w:rPr>
+        <w:t>có</w:t>
+      </w:r>
+      <w:proofErr w:type="spellEnd"/>
+      <w:r>
+        <w:rPr>
+          <w:rFonts w:ascii="Times New Roman" w:hAnsi="Times New Roman" w:cs="Times New Roman"/>
+          <w:color w:val="000000" w:themeColor="text1"/>
+          <w:sz w:val="32"/>
+          <w:szCs w:val="32"/>
+        </w:rPr>
+        <w:t xml:space="preserve"> </w:t>
+      </w:r>
+      <w:proofErr w:type="spellStart"/>
+      <w:r>
+        <w:rPr>
+          <w:rFonts w:ascii="Times New Roman" w:hAnsi="Times New Roman" w:cs="Times New Roman"/>
+          <w:color w:val="000000" w:themeColor="text1"/>
+          <w:sz w:val="32"/>
+          <w:szCs w:val="32"/>
+        </w:rPr>
+        <w:t>trong</w:t>
+      </w:r>
+      <w:proofErr w:type="spellEnd"/>
+      <w:r>
+        <w:rPr>
+          <w:rFonts w:ascii="Times New Roman" w:hAnsi="Times New Roman" w:cs="Times New Roman"/>
+          <w:color w:val="000000" w:themeColor="text1"/>
+          <w:sz w:val="32"/>
+          <w:szCs w:val="32"/>
+        </w:rPr>
+        <w:t xml:space="preserve"> </w:t>
+      </w:r>
+      <w:proofErr w:type="spellStart"/>
+      <w:r>
+        <w:rPr>
+          <w:rFonts w:ascii="Times New Roman" w:hAnsi="Times New Roman" w:cs="Times New Roman"/>
+          <w:color w:val="000000" w:themeColor="text1"/>
+          <w:sz w:val="32"/>
+          <w:szCs w:val="32"/>
+        </w:rPr>
+        <w:t>bảng</w:t>
+      </w:r>
+      <w:proofErr w:type="spellEnd"/>
+      <w:r>
+        <w:rPr>
+          <w:rFonts w:ascii="Times New Roman" w:hAnsi="Times New Roman" w:cs="Times New Roman"/>
+          <w:color w:val="000000" w:themeColor="text1"/>
+          <w:sz w:val="32"/>
+          <w:szCs w:val="32"/>
+        </w:rPr>
+        <w:t xml:space="preserve"> </w:t>
+      </w:r>
+      <w:proofErr w:type="spellStart"/>
+      <w:r>
+        <w:rPr>
+          <w:rFonts w:ascii="Times New Roman" w:hAnsi="Times New Roman" w:cs="Times New Roman"/>
+          <w:color w:val="000000" w:themeColor="text1"/>
+          <w:sz w:val="32"/>
+          <w:szCs w:val="32"/>
+        </w:rPr>
+        <w:t>hóa</w:t>
+      </w:r>
+      <w:proofErr w:type="spellEnd"/>
+      <w:r>
+        <w:rPr>
+          <w:rFonts w:ascii="Times New Roman" w:hAnsi="Times New Roman" w:cs="Times New Roman"/>
+          <w:color w:val="000000" w:themeColor="text1"/>
+          <w:sz w:val="32"/>
+          <w:szCs w:val="32"/>
+        </w:rPr>
+        <w:t xml:space="preserve"> </w:t>
+      </w:r>
+      <w:proofErr w:type="spellStart"/>
+      <w:r>
+        <w:rPr>
+          <w:rFonts w:ascii="Times New Roman" w:hAnsi="Times New Roman" w:cs="Times New Roman"/>
+          <w:color w:val="000000" w:themeColor="text1"/>
+          <w:sz w:val="32"/>
+          <w:szCs w:val="32"/>
+        </w:rPr>
+        <w:t>đơn</w:t>
+      </w:r>
+      <w:proofErr w:type="spellEnd"/>
+      <w:r>
+        <w:rPr>
+          <w:rFonts w:ascii="Times New Roman" w:hAnsi="Times New Roman" w:cs="Times New Roman"/>
+          <w:color w:val="000000" w:themeColor="text1"/>
+          <w:sz w:val="32"/>
+          <w:szCs w:val="32"/>
+        </w:rPr>
+        <w:t xml:space="preserve"> </w:t>
+      </w:r>
+      <w:proofErr w:type="spellStart"/>
+      <w:r>
+        <w:rPr>
+          <w:rFonts w:ascii="Times New Roman" w:hAnsi="Times New Roman" w:cs="Times New Roman"/>
+          <w:color w:val="000000" w:themeColor="text1"/>
+          <w:sz w:val="32"/>
+          <w:szCs w:val="32"/>
+        </w:rPr>
+        <w:t>thì</w:t>
+      </w:r>
+      <w:proofErr w:type="spellEnd"/>
+      <w:r>
+        <w:rPr>
+          <w:rFonts w:ascii="Times New Roman" w:hAnsi="Times New Roman" w:cs="Times New Roman"/>
+          <w:color w:val="000000" w:themeColor="text1"/>
+          <w:sz w:val="32"/>
+          <w:szCs w:val="32"/>
+        </w:rPr>
+        <w:t xml:space="preserve"> </w:t>
+      </w:r>
+      <w:proofErr w:type="spellStart"/>
+      <w:r>
+        <w:rPr>
+          <w:rFonts w:ascii="Times New Roman" w:hAnsi="Times New Roman" w:cs="Times New Roman"/>
+          <w:color w:val="000000" w:themeColor="text1"/>
+          <w:sz w:val="32"/>
+          <w:szCs w:val="32"/>
+        </w:rPr>
+        <w:t>tình</w:t>
+      </w:r>
+      <w:proofErr w:type="spellEnd"/>
+      <w:r>
+        <w:rPr>
+          <w:rFonts w:ascii="Times New Roman" w:hAnsi="Times New Roman" w:cs="Times New Roman"/>
+          <w:color w:val="000000" w:themeColor="text1"/>
+          <w:sz w:val="32"/>
+          <w:szCs w:val="32"/>
+        </w:rPr>
+        <w:t xml:space="preserve"> </w:t>
+      </w:r>
+      <w:proofErr w:type="spellStart"/>
+      <w:r>
+        <w:rPr>
+          <w:rFonts w:ascii="Times New Roman" w:hAnsi="Times New Roman" w:cs="Times New Roman"/>
+          <w:color w:val="000000" w:themeColor="text1"/>
+          <w:sz w:val="32"/>
+          <w:szCs w:val="32"/>
+        </w:rPr>
+        <w:t>trạng</w:t>
+      </w:r>
+      <w:proofErr w:type="spellEnd"/>
+      <w:r>
+        <w:rPr>
+          <w:rFonts w:ascii="Times New Roman" w:hAnsi="Times New Roman" w:cs="Times New Roman"/>
+          <w:color w:val="000000" w:themeColor="text1"/>
+          <w:sz w:val="32"/>
+          <w:szCs w:val="32"/>
+        </w:rPr>
+        <w:t xml:space="preserve"> </w:t>
+      </w:r>
+      <w:proofErr w:type="spellStart"/>
+      <w:r>
+        <w:rPr>
+          <w:rFonts w:ascii="Times New Roman" w:hAnsi="Times New Roman" w:cs="Times New Roman"/>
+          <w:color w:val="000000" w:themeColor="text1"/>
+          <w:sz w:val="32"/>
+          <w:szCs w:val="32"/>
+        </w:rPr>
+        <w:t>trong</w:t>
+      </w:r>
+      <w:proofErr w:type="spellEnd"/>
+      <w:r>
+        <w:rPr>
+          <w:rFonts w:ascii="Times New Roman" w:hAnsi="Times New Roman" w:cs="Times New Roman"/>
+          <w:color w:val="000000" w:themeColor="text1"/>
+          <w:sz w:val="32"/>
+          <w:szCs w:val="32"/>
+        </w:rPr>
+        <w:t xml:space="preserve"> </w:t>
+      </w:r>
+      <w:proofErr w:type="spellStart"/>
+      <w:r>
+        <w:rPr>
+          <w:rFonts w:ascii="Times New Roman" w:hAnsi="Times New Roman" w:cs="Times New Roman"/>
+          <w:color w:val="000000" w:themeColor="text1"/>
+          <w:sz w:val="32"/>
+          <w:szCs w:val="32"/>
+        </w:rPr>
+        <w:t>bảng</w:t>
+      </w:r>
+      <w:proofErr w:type="spellEnd"/>
+      <w:r>
+        <w:rPr>
+          <w:rFonts w:ascii="Times New Roman" w:hAnsi="Times New Roman" w:cs="Times New Roman"/>
+          <w:color w:val="000000" w:themeColor="text1"/>
+          <w:sz w:val="32"/>
+          <w:szCs w:val="32"/>
+        </w:rPr>
+        <w:t xml:space="preserve"> </w:t>
+      </w:r>
+      <w:proofErr w:type="spellStart"/>
+      <w:r>
+        <w:rPr>
+          <w:rFonts w:ascii="Times New Roman" w:hAnsi="Times New Roman" w:cs="Times New Roman"/>
+          <w:color w:val="000000" w:themeColor="text1"/>
+          <w:sz w:val="32"/>
+          <w:szCs w:val="32"/>
+        </w:rPr>
+        <w:t>DatPhong</w:t>
+      </w:r>
+      <w:proofErr w:type="spellEnd"/>
+      <w:r>
+        <w:rPr>
+          <w:rFonts w:ascii="Times New Roman" w:hAnsi="Times New Roman" w:cs="Times New Roman"/>
+          <w:color w:val="000000" w:themeColor="text1"/>
+          <w:sz w:val="32"/>
+          <w:szCs w:val="32"/>
+        </w:rPr>
+        <w:t xml:space="preserve"> </w:t>
+      </w:r>
+      <w:proofErr w:type="spellStart"/>
+      <w:r>
+        <w:rPr>
+          <w:rFonts w:ascii="Times New Roman" w:hAnsi="Times New Roman" w:cs="Times New Roman"/>
+          <w:color w:val="000000" w:themeColor="text1"/>
+          <w:sz w:val="32"/>
+          <w:szCs w:val="32"/>
+        </w:rPr>
+        <w:t>phải</w:t>
+      </w:r>
+      <w:proofErr w:type="spellEnd"/>
+      <w:r>
+        <w:rPr>
+          <w:rFonts w:ascii="Times New Roman" w:hAnsi="Times New Roman" w:cs="Times New Roman"/>
+          <w:color w:val="000000" w:themeColor="text1"/>
+          <w:sz w:val="32"/>
+          <w:szCs w:val="32"/>
+        </w:rPr>
+        <w:t xml:space="preserve"> </w:t>
+      </w:r>
+      <w:proofErr w:type="spellStart"/>
+      <w:r>
+        <w:rPr>
+          <w:rFonts w:ascii="Times New Roman" w:hAnsi="Times New Roman" w:cs="Times New Roman"/>
+          <w:color w:val="000000" w:themeColor="text1"/>
+          <w:sz w:val="32"/>
+          <w:szCs w:val="32"/>
+        </w:rPr>
+        <w:t>được</w:t>
+      </w:r>
+      <w:proofErr w:type="spellEnd"/>
+      <w:r>
+        <w:rPr>
+          <w:rFonts w:ascii="Times New Roman" w:hAnsi="Times New Roman" w:cs="Times New Roman"/>
+          <w:color w:val="000000" w:themeColor="text1"/>
+          <w:sz w:val="32"/>
+          <w:szCs w:val="32"/>
+        </w:rPr>
+        <w:t xml:space="preserve"> set =1</w:t>
+      </w:r>
+      <w:r>
+        <w:rPr>
+          <w:rFonts w:ascii="Times New Roman" w:hAnsi="Times New Roman" w:cs="Times New Roman"/>
+          <w:color w:val="000000" w:themeColor="text1"/>
+          <w:sz w:val="32"/>
+          <w:szCs w:val="32"/>
+          <w:lang w:val="vi-VN"/>
+        </w:rPr>
+        <w:t>.</w:t>
+      </w:r>
+    </w:p>
+    <w:p>
+      <w:pPr>
+        <w:rPr>
+          <w:rFonts w:ascii="Times New Roman" w:hAnsi="Times New Roman" w:cs="Times New Roman"/>
+          <w:color w:val="000000" w:themeColor="text1"/>
+          <w:sz w:val="32"/>
+          <w:szCs w:val="32"/>
+          <w:lang w:val="vi-VN"/>
+        </w:rPr>
+      </w:pPr>
+    </w:p>
+    <w:p>
+      <w:pPr>
+        <w:rPr>
+          <w:rFonts w:ascii="Times New Roman" w:hAnsi="Times New Roman" w:cs="Times New Roman"/>
+          <w:color w:val="000000" w:themeColor="text1"/>
+          <w:sz w:val="32"/>
+          <w:szCs w:val="32"/>
+          <w:lang w:val="vi-VN"/>
+        </w:rPr>
+      </w:pPr>
+      <w:r>
+        <w:rPr>
+          <w:rFonts w:ascii="Times New Roman" w:hAnsi="Times New Roman" w:cs="Times New Roman"/>
+          <w:color w:val="000000" w:themeColor="text1"/>
+          <w:sz w:val="32"/>
+          <w:szCs w:val="32"/>
+          <w:lang w:val="vi-VN"/>
+        </w:rPr>
+        <w:t>Thực hiện:</w:t>
+      </w:r>
+      <w:bookmarkStart w:id="0" w:name="_GoBack"/>
+      <w:bookmarkEnd w:id="0"/>
+    </w:p>
+    <w:p>
+      <w:pPr>
+        <w:pStyle w:val="ListParagraph"/>
+        <w:numPr>
+          <w:ilvl w:val="0"/>
+          <w:numId w:val="8"/>
+        </w:numPr>
+        <w:rPr>
+          <w:rFonts w:ascii="Times New Roman" w:hAnsi="Times New Roman" w:cs="Times New Roman"/>
+          <w:color w:val="000000" w:themeColor="text1"/>
+          <w:sz w:val="32"/>
+          <w:szCs w:val="32"/>
+          <w:lang w:val="vi-VN"/>
+        </w:rPr>
+      </w:pPr>
+      <w:r>
+        <w:rPr>
+          <w:rFonts w:ascii="Times New Roman" w:hAnsi="Times New Roman" w:cs="Times New Roman"/>
+          <w:color w:val="000000" w:themeColor="text1"/>
+          <w:sz w:val="32"/>
+          <w:szCs w:val="32"/>
+        </w:rPr>
+        <w:t>Set @</w:t>
+      </w:r>
+      <w:proofErr w:type="spellStart"/>
+      <w:r>
+        <w:rPr>
+          <w:rFonts w:ascii="Times New Roman" w:hAnsi="Times New Roman" w:cs="Times New Roman"/>
+          <w:color w:val="000000" w:themeColor="text1"/>
+          <w:sz w:val="32"/>
+          <w:szCs w:val="32"/>
+        </w:rPr>
+        <w:t>maDP</w:t>
+      </w:r>
+      <w:proofErr w:type="spellEnd"/>
+      <w:r>
+        <w:rPr>
+          <w:rFonts w:ascii="Times New Roman" w:hAnsi="Times New Roman" w:cs="Times New Roman"/>
+          <w:color w:val="000000" w:themeColor="text1"/>
+          <w:sz w:val="32"/>
+          <w:szCs w:val="32"/>
+        </w:rPr>
+        <w:t xml:space="preserve">=1 </w:t>
+      </w:r>
+      <w:proofErr w:type="spellStart"/>
+      <w:r>
+        <w:rPr>
+          <w:rFonts w:ascii="Times New Roman" w:hAnsi="Times New Roman" w:cs="Times New Roman"/>
+          <w:color w:val="000000" w:themeColor="text1"/>
+          <w:sz w:val="32"/>
+          <w:szCs w:val="32"/>
+        </w:rPr>
+        <w:t>và</w:t>
+      </w:r>
+      <w:proofErr w:type="spellEnd"/>
+      <w:r>
+        <w:rPr>
+          <w:rFonts w:ascii="Times New Roman" w:hAnsi="Times New Roman" w:cs="Times New Roman"/>
+          <w:color w:val="000000" w:themeColor="text1"/>
+          <w:sz w:val="32"/>
+          <w:szCs w:val="32"/>
+        </w:rPr>
+        <w:t xml:space="preserve"> </w:t>
+      </w:r>
+      <w:proofErr w:type="spellStart"/>
+      <w:r>
+        <w:rPr>
+          <w:rFonts w:ascii="Times New Roman" w:hAnsi="Times New Roman" w:cs="Times New Roman"/>
+          <w:color w:val="000000" w:themeColor="text1"/>
+          <w:sz w:val="32"/>
+          <w:szCs w:val="32"/>
+        </w:rPr>
+        <w:t>tìm</w:t>
+      </w:r>
+      <w:proofErr w:type="spellEnd"/>
+      <w:r>
+        <w:rPr>
+          <w:rFonts w:ascii="Times New Roman" w:hAnsi="Times New Roman" w:cs="Times New Roman"/>
+          <w:color w:val="000000" w:themeColor="text1"/>
+          <w:sz w:val="32"/>
+          <w:szCs w:val="32"/>
+        </w:rPr>
+        <w:t xml:space="preserve"> </w:t>
+      </w:r>
+      <w:proofErr w:type="spellStart"/>
+      <w:r>
+        <w:rPr>
+          <w:rFonts w:ascii="Times New Roman" w:hAnsi="Times New Roman" w:cs="Times New Roman"/>
+          <w:color w:val="000000" w:themeColor="text1"/>
+          <w:sz w:val="32"/>
+          <w:szCs w:val="32"/>
+        </w:rPr>
+        <w:t>giá</w:t>
+      </w:r>
+      <w:proofErr w:type="spellEnd"/>
+      <w:r>
+        <w:rPr>
+          <w:rFonts w:ascii="Times New Roman" w:hAnsi="Times New Roman" w:cs="Times New Roman"/>
+          <w:color w:val="000000" w:themeColor="text1"/>
+          <w:sz w:val="32"/>
+          <w:szCs w:val="32"/>
+        </w:rPr>
+        <w:t xml:space="preserve"> </w:t>
+      </w:r>
+      <w:proofErr w:type="spellStart"/>
+      <w:r>
+        <w:rPr>
+          <w:rFonts w:ascii="Times New Roman" w:hAnsi="Times New Roman" w:cs="Times New Roman"/>
+          <w:color w:val="000000" w:themeColor="text1"/>
+          <w:sz w:val="32"/>
+          <w:szCs w:val="32"/>
+        </w:rPr>
+        <w:t>trị</w:t>
+      </w:r>
+      <w:proofErr w:type="spellEnd"/>
+      <w:r>
+        <w:rPr>
+          <w:rFonts w:ascii="Times New Roman" w:hAnsi="Times New Roman" w:cs="Times New Roman"/>
+          <w:color w:val="000000" w:themeColor="text1"/>
+          <w:sz w:val="32"/>
+          <w:szCs w:val="32"/>
+        </w:rPr>
+        <w:t xml:space="preserve"> max </w:t>
+      </w:r>
+      <w:proofErr w:type="spellStart"/>
+      <w:r>
+        <w:rPr>
+          <w:rFonts w:ascii="Times New Roman" w:hAnsi="Times New Roman" w:cs="Times New Roman"/>
+          <w:color w:val="000000" w:themeColor="text1"/>
+          <w:sz w:val="32"/>
+          <w:szCs w:val="32"/>
+        </w:rPr>
+        <w:t>của</w:t>
+      </w:r>
+      <w:proofErr w:type="spellEnd"/>
+      <w:r>
+        <w:rPr>
+          <w:rFonts w:ascii="Times New Roman" w:hAnsi="Times New Roman" w:cs="Times New Roman"/>
+          <w:color w:val="000000" w:themeColor="text1"/>
+          <w:sz w:val="32"/>
+          <w:szCs w:val="32"/>
+        </w:rPr>
+        <w:t xml:space="preserve"> </w:t>
+      </w:r>
+      <w:proofErr w:type="spellStart"/>
+      <w:r>
+        <w:rPr>
+          <w:rFonts w:ascii="Times New Roman" w:hAnsi="Times New Roman" w:cs="Times New Roman"/>
+          <w:color w:val="000000" w:themeColor="text1"/>
+          <w:sz w:val="32"/>
+          <w:szCs w:val="32"/>
+        </w:rPr>
+        <w:t>maDP</w:t>
+      </w:r>
+      <w:proofErr w:type="spellEnd"/>
+      <w:r>
+        <w:rPr>
+          <w:rFonts w:ascii="Times New Roman" w:hAnsi="Times New Roman" w:cs="Times New Roman"/>
+          <w:color w:val="000000" w:themeColor="text1"/>
+          <w:sz w:val="32"/>
+          <w:szCs w:val="32"/>
+        </w:rPr>
+        <w:t xml:space="preserve"> </w:t>
+      </w:r>
+      <w:proofErr w:type="spellStart"/>
+      <w:r>
+        <w:rPr>
+          <w:rFonts w:ascii="Times New Roman" w:hAnsi="Times New Roman" w:cs="Times New Roman"/>
+          <w:color w:val="000000" w:themeColor="text1"/>
+          <w:sz w:val="32"/>
+          <w:szCs w:val="32"/>
+        </w:rPr>
+        <w:t>trong</w:t>
+      </w:r>
+      <w:proofErr w:type="spellEnd"/>
+      <w:r>
+        <w:rPr>
+          <w:rFonts w:ascii="Times New Roman" w:hAnsi="Times New Roman" w:cs="Times New Roman"/>
+          <w:color w:val="000000" w:themeColor="text1"/>
+          <w:sz w:val="32"/>
+          <w:szCs w:val="32"/>
+        </w:rPr>
+        <w:t xml:space="preserve"> </w:t>
+      </w:r>
+      <w:proofErr w:type="spellStart"/>
+      <w:r>
+        <w:rPr>
+          <w:rFonts w:ascii="Times New Roman" w:hAnsi="Times New Roman" w:cs="Times New Roman"/>
+          <w:color w:val="000000" w:themeColor="text1"/>
+          <w:sz w:val="32"/>
+          <w:szCs w:val="32"/>
+        </w:rPr>
+        <w:t>DatPhong</w:t>
+      </w:r>
+      <w:proofErr w:type="spellEnd"/>
+    </w:p>
+    <w:p>
+      <w:pPr>
+        <w:pStyle w:val="ListParagraph"/>
+        <w:numPr>
+          <w:ilvl w:val="0"/>
+          <w:numId w:val="7"/>
+        </w:numPr>
+        <w:rPr>
+          <w:rFonts w:ascii="Times New Roman" w:hAnsi="Times New Roman" w:cs="Times New Roman"/>
+          <w:color w:val="000000" w:themeColor="text1"/>
+          <w:sz w:val="32"/>
+          <w:szCs w:val="32"/>
+          <w:lang w:val="vi-VN"/>
+        </w:rPr>
+      </w:pPr>
+      <w:proofErr w:type="spellStart"/>
+      <w:r>
+        <w:rPr>
+          <w:rFonts w:ascii="Times New Roman" w:hAnsi="Times New Roman" w:cs="Times New Roman"/>
+          <w:color w:val="000000" w:themeColor="text1"/>
+          <w:sz w:val="32"/>
+          <w:szCs w:val="32"/>
+        </w:rPr>
+        <w:t>Dùng</w:t>
+      </w:r>
+      <w:proofErr w:type="spellEnd"/>
+      <w:r>
+        <w:rPr>
+          <w:rFonts w:ascii="Times New Roman" w:hAnsi="Times New Roman" w:cs="Times New Roman"/>
+          <w:color w:val="000000" w:themeColor="text1"/>
+          <w:sz w:val="32"/>
+          <w:szCs w:val="32"/>
+        </w:rPr>
+        <w:t xml:space="preserve"> while </w:t>
+      </w:r>
+      <w:proofErr w:type="spellStart"/>
+      <w:r>
+        <w:rPr>
+          <w:rFonts w:ascii="Times New Roman" w:hAnsi="Times New Roman" w:cs="Times New Roman"/>
+          <w:color w:val="000000" w:themeColor="text1"/>
+          <w:sz w:val="32"/>
+          <w:szCs w:val="32"/>
+        </w:rPr>
+        <w:t>với</w:t>
+      </w:r>
+      <w:proofErr w:type="spellEnd"/>
+      <w:r>
+        <w:rPr>
+          <w:rFonts w:ascii="Times New Roman" w:hAnsi="Times New Roman" w:cs="Times New Roman"/>
+          <w:color w:val="000000" w:themeColor="text1"/>
+          <w:sz w:val="32"/>
+          <w:szCs w:val="32"/>
+        </w:rPr>
+        <w:t xml:space="preserve"> </w:t>
+      </w:r>
+      <w:proofErr w:type="spellStart"/>
+      <w:r>
+        <w:rPr>
+          <w:rFonts w:ascii="Times New Roman" w:hAnsi="Times New Roman" w:cs="Times New Roman"/>
+          <w:color w:val="000000" w:themeColor="text1"/>
+          <w:sz w:val="32"/>
+          <w:szCs w:val="32"/>
+        </w:rPr>
+        <w:t>từng</w:t>
+      </w:r>
+      <w:proofErr w:type="spellEnd"/>
+      <w:r>
+        <w:rPr>
+          <w:rFonts w:ascii="Times New Roman" w:hAnsi="Times New Roman" w:cs="Times New Roman"/>
+          <w:color w:val="000000" w:themeColor="text1"/>
+          <w:sz w:val="32"/>
+          <w:szCs w:val="32"/>
+        </w:rPr>
+        <w:t xml:space="preserve"> </w:t>
+      </w:r>
+      <w:proofErr w:type="spellStart"/>
+      <w:r>
+        <w:rPr>
+          <w:rFonts w:ascii="Times New Roman" w:hAnsi="Times New Roman" w:cs="Times New Roman"/>
+          <w:color w:val="000000" w:themeColor="text1"/>
+          <w:sz w:val="32"/>
+          <w:szCs w:val="32"/>
+        </w:rPr>
+        <w:t>giá</w:t>
+      </w:r>
+      <w:proofErr w:type="spellEnd"/>
+      <w:r>
+        <w:rPr>
+          <w:rFonts w:ascii="Times New Roman" w:hAnsi="Times New Roman" w:cs="Times New Roman"/>
+          <w:color w:val="000000" w:themeColor="text1"/>
+          <w:sz w:val="32"/>
+          <w:szCs w:val="32"/>
+        </w:rPr>
+        <w:t xml:space="preserve"> </w:t>
+      </w:r>
+      <w:proofErr w:type="spellStart"/>
+      <w:r>
+        <w:rPr>
+          <w:rFonts w:ascii="Times New Roman" w:hAnsi="Times New Roman" w:cs="Times New Roman"/>
+          <w:color w:val="000000" w:themeColor="text1"/>
+          <w:sz w:val="32"/>
+          <w:szCs w:val="32"/>
+        </w:rPr>
+        <w:t>trị</w:t>
+      </w:r>
+      <w:proofErr w:type="spellEnd"/>
+      <w:r>
+        <w:rPr>
+          <w:rFonts w:ascii="Times New Roman" w:hAnsi="Times New Roman" w:cs="Times New Roman"/>
+          <w:color w:val="000000" w:themeColor="text1"/>
+          <w:sz w:val="32"/>
+          <w:szCs w:val="32"/>
+        </w:rPr>
+        <w:t xml:space="preserve"> @</w:t>
+      </w:r>
+      <w:proofErr w:type="spellStart"/>
+      <w:r>
+        <w:rPr>
+          <w:rFonts w:ascii="Times New Roman" w:hAnsi="Times New Roman" w:cs="Times New Roman"/>
+          <w:color w:val="000000" w:themeColor="text1"/>
+          <w:sz w:val="32"/>
+          <w:szCs w:val="32"/>
+        </w:rPr>
+        <w:t>maDP</w:t>
+      </w:r>
+      <w:proofErr w:type="spellEnd"/>
+      <w:r>
+        <w:rPr>
+          <w:rFonts w:ascii="Times New Roman" w:hAnsi="Times New Roman" w:cs="Times New Roman"/>
+          <w:color w:val="000000" w:themeColor="text1"/>
+          <w:sz w:val="32"/>
+          <w:szCs w:val="32"/>
+        </w:rPr>
+        <w:t xml:space="preserve"> </w:t>
+      </w:r>
+      <w:proofErr w:type="spellStart"/>
+      <w:r>
+        <w:rPr>
+          <w:rFonts w:ascii="Times New Roman" w:hAnsi="Times New Roman" w:cs="Times New Roman"/>
+          <w:color w:val="000000" w:themeColor="text1"/>
+          <w:sz w:val="32"/>
+          <w:szCs w:val="32"/>
+        </w:rPr>
+        <w:t>khi</w:t>
+      </w:r>
+      <w:proofErr w:type="spellEnd"/>
+      <w:r>
+        <w:rPr>
+          <w:rFonts w:ascii="Times New Roman" w:hAnsi="Times New Roman" w:cs="Times New Roman"/>
+          <w:color w:val="000000" w:themeColor="text1"/>
+          <w:sz w:val="32"/>
+          <w:szCs w:val="32"/>
+        </w:rPr>
+        <w:t xml:space="preserve"> </w:t>
+      </w:r>
+      <w:proofErr w:type="spellStart"/>
+      <w:r>
+        <w:rPr>
+          <w:rFonts w:ascii="Times New Roman" w:hAnsi="Times New Roman" w:cs="Times New Roman"/>
+          <w:color w:val="000000" w:themeColor="text1"/>
+          <w:sz w:val="32"/>
+          <w:szCs w:val="32"/>
+        </w:rPr>
+        <w:t>maDP</w:t>
+      </w:r>
+      <w:proofErr w:type="spellEnd"/>
+      <w:r>
+        <w:rPr>
+          <w:rFonts w:ascii="Times New Roman" w:hAnsi="Times New Roman" w:cs="Times New Roman"/>
+          <w:color w:val="000000" w:themeColor="text1"/>
+          <w:sz w:val="32"/>
+          <w:szCs w:val="32"/>
+        </w:rPr>
+        <w:t>&lt;=max</w:t>
+      </w:r>
+    </w:p>
+    <w:p>
+      <w:pPr>
+        <w:pStyle w:val="ListParagraph"/>
+        <w:numPr>
+          <w:ilvl w:val="0"/>
+          <w:numId w:val="6"/>
+        </w:numPr>
+        <w:rPr>
+          <w:rFonts w:ascii="Times New Roman" w:hAnsi="Times New Roman" w:cs="Times New Roman"/>
+          <w:color w:val="000000" w:themeColor="text1"/>
+          <w:sz w:val="32"/>
+          <w:szCs w:val="32"/>
+          <w:lang w:val="vi-VN"/>
+        </w:rPr>
+      </w:pPr>
+      <w:proofErr w:type="spellStart"/>
+      <w:r>
+        <w:rPr>
+          <w:rFonts w:ascii="Times New Roman" w:hAnsi="Times New Roman" w:cs="Times New Roman"/>
+          <w:color w:val="000000" w:themeColor="text1"/>
+          <w:sz w:val="32"/>
+          <w:szCs w:val="32"/>
+        </w:rPr>
+        <w:t>Kiểm</w:t>
+      </w:r>
+      <w:proofErr w:type="spellEnd"/>
+      <w:r>
+        <w:rPr>
+          <w:rFonts w:ascii="Times New Roman" w:hAnsi="Times New Roman" w:cs="Times New Roman"/>
+          <w:color w:val="000000" w:themeColor="text1"/>
+          <w:sz w:val="32"/>
+          <w:szCs w:val="32"/>
+        </w:rPr>
+        <w:t xml:space="preserve"> </w:t>
+      </w:r>
+      <w:proofErr w:type="spellStart"/>
+      <w:r>
+        <w:rPr>
+          <w:rFonts w:ascii="Times New Roman" w:hAnsi="Times New Roman" w:cs="Times New Roman"/>
+          <w:color w:val="000000" w:themeColor="text1"/>
+          <w:sz w:val="32"/>
+          <w:szCs w:val="32"/>
+        </w:rPr>
+        <w:t>tra</w:t>
+      </w:r>
+      <w:proofErr w:type="spellEnd"/>
+      <w:r>
+        <w:rPr>
+          <w:rFonts w:ascii="Times New Roman" w:hAnsi="Times New Roman" w:cs="Times New Roman"/>
+          <w:color w:val="000000" w:themeColor="text1"/>
+          <w:sz w:val="32"/>
+          <w:szCs w:val="32"/>
+        </w:rPr>
+        <w:t xml:space="preserve"> </w:t>
+      </w:r>
+      <w:proofErr w:type="spellStart"/>
+      <w:r>
+        <w:rPr>
+          <w:rFonts w:ascii="Times New Roman" w:hAnsi="Times New Roman" w:cs="Times New Roman"/>
+          <w:color w:val="000000" w:themeColor="text1"/>
+          <w:sz w:val="32"/>
+          <w:szCs w:val="32"/>
+        </w:rPr>
+        <w:t>trong</w:t>
+      </w:r>
+      <w:proofErr w:type="spellEnd"/>
+      <w:r>
+        <w:rPr>
+          <w:rFonts w:ascii="Times New Roman" w:hAnsi="Times New Roman" w:cs="Times New Roman"/>
+          <w:color w:val="000000" w:themeColor="text1"/>
+          <w:sz w:val="32"/>
+          <w:szCs w:val="32"/>
+        </w:rPr>
+        <w:t xml:space="preserve"> </w:t>
+      </w:r>
+      <w:proofErr w:type="spellStart"/>
+      <w:r>
+        <w:rPr>
+          <w:rFonts w:ascii="Times New Roman" w:hAnsi="Times New Roman" w:cs="Times New Roman"/>
+          <w:color w:val="000000" w:themeColor="text1"/>
+          <w:sz w:val="32"/>
+          <w:szCs w:val="32"/>
+        </w:rPr>
+        <w:t>bảng</w:t>
+      </w:r>
+      <w:proofErr w:type="spellEnd"/>
+      <w:r>
+        <w:rPr>
+          <w:rFonts w:ascii="Times New Roman" w:hAnsi="Times New Roman" w:cs="Times New Roman"/>
+          <w:color w:val="000000" w:themeColor="text1"/>
+          <w:sz w:val="32"/>
+          <w:szCs w:val="32"/>
+        </w:rPr>
+        <w:t xml:space="preserve"> </w:t>
+      </w:r>
+      <w:proofErr w:type="spellStart"/>
+      <w:r>
+        <w:rPr>
+          <w:rFonts w:ascii="Times New Roman" w:hAnsi="Times New Roman" w:cs="Times New Roman"/>
+          <w:color w:val="000000" w:themeColor="text1"/>
+          <w:sz w:val="32"/>
+          <w:szCs w:val="32"/>
+        </w:rPr>
+        <w:t>HoaDon</w:t>
+      </w:r>
+      <w:proofErr w:type="spellEnd"/>
+      <w:r>
+        <w:rPr>
+          <w:rFonts w:ascii="Times New Roman" w:hAnsi="Times New Roman" w:cs="Times New Roman"/>
+          <w:color w:val="000000" w:themeColor="text1"/>
+          <w:sz w:val="32"/>
+          <w:szCs w:val="32"/>
+        </w:rPr>
+        <w:t xml:space="preserve"> </w:t>
+      </w:r>
+      <w:proofErr w:type="spellStart"/>
+      <w:r>
+        <w:rPr>
+          <w:rFonts w:ascii="Times New Roman" w:hAnsi="Times New Roman" w:cs="Times New Roman"/>
+          <w:color w:val="000000" w:themeColor="text1"/>
+          <w:sz w:val="32"/>
+          <w:szCs w:val="32"/>
+        </w:rPr>
+        <w:t>coi</w:t>
+      </w:r>
+      <w:proofErr w:type="spellEnd"/>
+      <w:r>
+        <w:rPr>
+          <w:rFonts w:ascii="Times New Roman" w:hAnsi="Times New Roman" w:cs="Times New Roman"/>
+          <w:color w:val="000000" w:themeColor="text1"/>
+          <w:sz w:val="32"/>
+          <w:szCs w:val="32"/>
+        </w:rPr>
+        <w:t xml:space="preserve"> </w:t>
+      </w:r>
+      <w:proofErr w:type="spellStart"/>
+      <w:r>
+        <w:rPr>
+          <w:rFonts w:ascii="Times New Roman" w:hAnsi="Times New Roman" w:cs="Times New Roman"/>
+          <w:color w:val="000000" w:themeColor="text1"/>
+          <w:sz w:val="32"/>
+          <w:szCs w:val="32"/>
+        </w:rPr>
+        <w:t>có</w:t>
+      </w:r>
+      <w:proofErr w:type="spellEnd"/>
+      <w:r>
+        <w:rPr>
+          <w:rFonts w:ascii="Times New Roman" w:hAnsi="Times New Roman" w:cs="Times New Roman"/>
+          <w:color w:val="000000" w:themeColor="text1"/>
+          <w:sz w:val="32"/>
+          <w:szCs w:val="32"/>
+          <w:lang w:val="vi-VN"/>
+        </w:rPr>
+        <w:t xml:space="preserve"> maDP</w:t>
+      </w:r>
+      <w:r>
+        <w:rPr>
+          <w:rFonts w:ascii="Times New Roman" w:hAnsi="Times New Roman" w:cs="Times New Roman"/>
+          <w:color w:val="000000" w:themeColor="text1"/>
+          <w:sz w:val="32"/>
+          <w:szCs w:val="32"/>
+        </w:rPr>
+        <w:t xml:space="preserve"> </w:t>
+      </w:r>
+      <w:proofErr w:type="spellStart"/>
+      <w:r>
+        <w:rPr>
+          <w:rFonts w:ascii="Times New Roman" w:hAnsi="Times New Roman" w:cs="Times New Roman"/>
+          <w:color w:val="000000" w:themeColor="text1"/>
+          <w:sz w:val="32"/>
+          <w:szCs w:val="32"/>
+        </w:rPr>
+        <w:t>không</w:t>
+      </w:r>
+      <w:proofErr w:type="spellEnd"/>
+      <w:r>
+        <w:rPr>
+          <w:rFonts w:ascii="Times New Roman" w:hAnsi="Times New Roman" w:cs="Times New Roman"/>
+          <w:color w:val="000000" w:themeColor="text1"/>
+          <w:sz w:val="32"/>
+          <w:szCs w:val="32"/>
+          <w:lang w:val="vi-VN"/>
+        </w:rPr>
+        <w:t>.</w:t>
+      </w:r>
+    </w:p>
+    <w:p>
+      <w:pPr>
+        <w:pStyle w:val="ListParagraph"/>
+        <w:numPr>
+          <w:ilvl w:val="0"/>
+          <w:numId w:val="6"/>
+        </w:numPr>
+        <w:rPr>
+          <w:rFonts w:ascii="Times New Roman" w:hAnsi="Times New Roman" w:cs="Times New Roman"/>
+          <w:color w:val="000000" w:themeColor="text1"/>
+          <w:sz w:val="32"/>
+          <w:szCs w:val="32"/>
+          <w:lang w:val="vi-VN"/>
+        </w:rPr>
+      </w:pPr>
+      <w:proofErr w:type="spellStart"/>
+      <w:r>
+        <w:rPr>
+          <w:rFonts w:ascii="Times New Roman" w:hAnsi="Times New Roman" w:cs="Times New Roman"/>
+          <w:color w:val="000000" w:themeColor="text1"/>
+          <w:sz w:val="32"/>
+          <w:szCs w:val="32"/>
+        </w:rPr>
+        <w:t>Nếu</w:t>
+      </w:r>
+      <w:proofErr w:type="spellEnd"/>
+      <w:r>
+        <w:rPr>
+          <w:rFonts w:ascii="Times New Roman" w:hAnsi="Times New Roman" w:cs="Times New Roman"/>
+          <w:color w:val="000000" w:themeColor="text1"/>
+          <w:sz w:val="32"/>
+          <w:szCs w:val="32"/>
+        </w:rPr>
+        <w:t xml:space="preserve"> </w:t>
+      </w:r>
+      <w:proofErr w:type="spellStart"/>
+      <w:r>
+        <w:rPr>
+          <w:rFonts w:ascii="Times New Roman" w:hAnsi="Times New Roman" w:cs="Times New Roman"/>
+          <w:color w:val="000000" w:themeColor="text1"/>
+          <w:sz w:val="32"/>
+          <w:szCs w:val="32"/>
+        </w:rPr>
+        <w:t>kiếm</w:t>
+      </w:r>
+      <w:proofErr w:type="spellEnd"/>
+      <w:r>
+        <w:rPr>
+          <w:rFonts w:ascii="Times New Roman" w:hAnsi="Times New Roman" w:cs="Times New Roman"/>
+          <w:color w:val="000000" w:themeColor="text1"/>
+          <w:sz w:val="32"/>
+          <w:szCs w:val="32"/>
+        </w:rPr>
+        <w:t xml:space="preserve"> </w:t>
+      </w:r>
+      <w:proofErr w:type="spellStart"/>
+      <w:proofErr w:type="gramStart"/>
+      <w:r>
+        <w:rPr>
+          <w:rFonts w:ascii="Times New Roman" w:hAnsi="Times New Roman" w:cs="Times New Roman"/>
+          <w:color w:val="000000" w:themeColor="text1"/>
+          <w:sz w:val="32"/>
+          <w:szCs w:val="32"/>
+        </w:rPr>
+        <w:t>thấy</w:t>
+      </w:r>
+      <w:proofErr w:type="spellEnd"/>
+      <w:r>
+        <w:rPr>
+          <w:rFonts w:ascii="Times New Roman" w:hAnsi="Times New Roman" w:cs="Times New Roman"/>
+          <w:color w:val="000000" w:themeColor="text1"/>
+          <w:sz w:val="32"/>
+          <w:szCs w:val="32"/>
+        </w:rPr>
+        <w:t xml:space="preserve">  </w:t>
+      </w:r>
+      <w:proofErr w:type="spellStart"/>
+      <w:r>
+        <w:rPr>
+          <w:rFonts w:ascii="Times New Roman" w:hAnsi="Times New Roman" w:cs="Times New Roman"/>
+          <w:color w:val="000000" w:themeColor="text1"/>
+          <w:sz w:val="32"/>
+          <w:szCs w:val="32"/>
+        </w:rPr>
+        <w:t>maDP</w:t>
+      </w:r>
+      <w:proofErr w:type="spellEnd"/>
+      <w:proofErr w:type="gramEnd"/>
+      <w:r>
+        <w:rPr>
+          <w:rFonts w:ascii="Times New Roman" w:hAnsi="Times New Roman" w:cs="Times New Roman"/>
+          <w:color w:val="000000" w:themeColor="text1"/>
+          <w:sz w:val="32"/>
+          <w:szCs w:val="32"/>
+        </w:rPr>
+        <w:t xml:space="preserve"> </w:t>
+      </w:r>
+      <w:proofErr w:type="spellStart"/>
+      <w:r>
+        <w:rPr>
+          <w:rFonts w:ascii="Times New Roman" w:hAnsi="Times New Roman" w:cs="Times New Roman"/>
+          <w:color w:val="000000" w:themeColor="text1"/>
+          <w:sz w:val="32"/>
+          <w:szCs w:val="32"/>
+        </w:rPr>
+        <w:t>trong</w:t>
+      </w:r>
+      <w:proofErr w:type="spellEnd"/>
+      <w:r>
+        <w:rPr>
+          <w:rFonts w:ascii="Times New Roman" w:hAnsi="Times New Roman" w:cs="Times New Roman"/>
+          <w:color w:val="000000" w:themeColor="text1"/>
+          <w:sz w:val="32"/>
+          <w:szCs w:val="32"/>
+        </w:rPr>
+        <w:t xml:space="preserve"> </w:t>
+      </w:r>
+      <w:proofErr w:type="spellStart"/>
+      <w:r>
+        <w:rPr>
+          <w:rFonts w:ascii="Times New Roman" w:hAnsi="Times New Roman" w:cs="Times New Roman"/>
+          <w:color w:val="000000" w:themeColor="text1"/>
+          <w:sz w:val="32"/>
+          <w:szCs w:val="32"/>
+        </w:rPr>
+        <w:t>bảng</w:t>
+      </w:r>
+      <w:proofErr w:type="spellEnd"/>
+      <w:r>
+        <w:rPr>
+          <w:rFonts w:ascii="Times New Roman" w:hAnsi="Times New Roman" w:cs="Times New Roman"/>
+          <w:color w:val="000000" w:themeColor="text1"/>
+          <w:sz w:val="32"/>
+          <w:szCs w:val="32"/>
+        </w:rPr>
+        <w:t xml:space="preserve"> </w:t>
+      </w:r>
+      <w:proofErr w:type="spellStart"/>
+      <w:r>
+        <w:rPr>
+          <w:rFonts w:ascii="Times New Roman" w:hAnsi="Times New Roman" w:cs="Times New Roman"/>
+          <w:color w:val="000000" w:themeColor="text1"/>
+          <w:sz w:val="32"/>
+          <w:szCs w:val="32"/>
+        </w:rPr>
+        <w:t>HoaDon</w:t>
+      </w:r>
+      <w:proofErr w:type="spellEnd"/>
+      <w:r>
+        <w:rPr>
+          <w:rFonts w:ascii="Times New Roman" w:hAnsi="Times New Roman" w:cs="Times New Roman"/>
+          <w:color w:val="000000" w:themeColor="text1"/>
+          <w:sz w:val="32"/>
+          <w:szCs w:val="32"/>
+        </w:rPr>
+        <w:t xml:space="preserve"> </w:t>
+      </w:r>
+      <w:proofErr w:type="spellStart"/>
+      <w:r>
+        <w:rPr>
+          <w:rFonts w:ascii="Times New Roman" w:hAnsi="Times New Roman" w:cs="Times New Roman"/>
+          <w:color w:val="000000" w:themeColor="text1"/>
+          <w:sz w:val="32"/>
+          <w:szCs w:val="32"/>
+        </w:rPr>
+        <w:t>thì</w:t>
+      </w:r>
+      <w:proofErr w:type="spellEnd"/>
+      <w:r>
+        <w:rPr>
+          <w:rFonts w:ascii="Times New Roman" w:hAnsi="Times New Roman" w:cs="Times New Roman"/>
+          <w:color w:val="000000" w:themeColor="text1"/>
+          <w:sz w:val="32"/>
+          <w:szCs w:val="32"/>
+        </w:rPr>
+        <w:t xml:space="preserve"> set </w:t>
+      </w:r>
+      <w:proofErr w:type="spellStart"/>
+      <w:r>
+        <w:rPr>
+          <w:rFonts w:ascii="Times New Roman" w:hAnsi="Times New Roman" w:cs="Times New Roman"/>
+          <w:color w:val="000000" w:themeColor="text1"/>
+          <w:sz w:val="32"/>
+          <w:szCs w:val="32"/>
+        </w:rPr>
+        <w:t>TinhTrang</w:t>
+      </w:r>
+      <w:proofErr w:type="spellEnd"/>
+      <w:r>
+        <w:rPr>
+          <w:rFonts w:ascii="Times New Roman" w:hAnsi="Times New Roman" w:cs="Times New Roman"/>
+          <w:color w:val="000000" w:themeColor="text1"/>
+          <w:sz w:val="32"/>
+          <w:szCs w:val="32"/>
+        </w:rPr>
+        <w:t xml:space="preserve"> </w:t>
+      </w:r>
+      <w:proofErr w:type="spellStart"/>
+      <w:r>
+        <w:rPr>
+          <w:rFonts w:ascii="Times New Roman" w:hAnsi="Times New Roman" w:cs="Times New Roman"/>
+          <w:color w:val="000000" w:themeColor="text1"/>
+          <w:sz w:val="32"/>
+          <w:szCs w:val="32"/>
+        </w:rPr>
+        <w:t>ứng</w:t>
+      </w:r>
+      <w:proofErr w:type="spellEnd"/>
+      <w:r>
+        <w:rPr>
+          <w:rFonts w:ascii="Times New Roman" w:hAnsi="Times New Roman" w:cs="Times New Roman"/>
+          <w:color w:val="000000" w:themeColor="text1"/>
+          <w:sz w:val="32"/>
+          <w:szCs w:val="32"/>
+        </w:rPr>
+        <w:t xml:space="preserve"> </w:t>
+      </w:r>
+      <w:proofErr w:type="spellStart"/>
+      <w:r>
+        <w:rPr>
+          <w:rFonts w:ascii="Times New Roman" w:hAnsi="Times New Roman" w:cs="Times New Roman"/>
+          <w:color w:val="000000" w:themeColor="text1"/>
+          <w:sz w:val="32"/>
+          <w:szCs w:val="32"/>
+        </w:rPr>
+        <w:t>với</w:t>
+      </w:r>
+      <w:proofErr w:type="spellEnd"/>
+      <w:r>
+        <w:rPr>
+          <w:rFonts w:ascii="Times New Roman" w:hAnsi="Times New Roman" w:cs="Times New Roman"/>
+          <w:color w:val="000000" w:themeColor="text1"/>
+          <w:sz w:val="32"/>
+          <w:szCs w:val="32"/>
+        </w:rPr>
+        <w:t xml:space="preserve"> </w:t>
+      </w:r>
+      <w:proofErr w:type="spellStart"/>
+      <w:r>
+        <w:rPr>
+          <w:rFonts w:ascii="Times New Roman" w:hAnsi="Times New Roman" w:cs="Times New Roman"/>
+          <w:color w:val="000000" w:themeColor="text1"/>
+          <w:sz w:val="32"/>
+          <w:szCs w:val="32"/>
+        </w:rPr>
+        <w:t>maDP</w:t>
+      </w:r>
+      <w:proofErr w:type="spellEnd"/>
+      <w:r>
+        <w:rPr>
+          <w:rFonts w:ascii="Times New Roman" w:hAnsi="Times New Roman" w:cs="Times New Roman"/>
+          <w:color w:val="000000" w:themeColor="text1"/>
+          <w:sz w:val="32"/>
+          <w:szCs w:val="32"/>
+        </w:rPr>
+        <w:t xml:space="preserve"> </w:t>
+      </w:r>
+      <w:proofErr w:type="spellStart"/>
+      <w:r>
+        <w:rPr>
+          <w:rFonts w:ascii="Times New Roman" w:hAnsi="Times New Roman" w:cs="Times New Roman"/>
+          <w:color w:val="000000" w:themeColor="text1"/>
+          <w:sz w:val="32"/>
+          <w:szCs w:val="32"/>
+        </w:rPr>
+        <w:t>đó</w:t>
+      </w:r>
+      <w:proofErr w:type="spellEnd"/>
+      <w:r>
+        <w:rPr>
+          <w:rFonts w:ascii="Times New Roman" w:hAnsi="Times New Roman" w:cs="Times New Roman"/>
+          <w:color w:val="000000" w:themeColor="text1"/>
+          <w:sz w:val="32"/>
+          <w:szCs w:val="32"/>
+        </w:rPr>
+        <w:t xml:space="preserve"> </w:t>
+      </w:r>
+      <w:proofErr w:type="spellStart"/>
+      <w:r>
+        <w:rPr>
+          <w:rFonts w:ascii="Times New Roman" w:hAnsi="Times New Roman" w:cs="Times New Roman"/>
+          <w:color w:val="000000" w:themeColor="text1"/>
+          <w:sz w:val="32"/>
+          <w:szCs w:val="32"/>
+        </w:rPr>
+        <w:t>trong</w:t>
+      </w:r>
+      <w:proofErr w:type="spellEnd"/>
+      <w:r>
+        <w:rPr>
+          <w:rFonts w:ascii="Times New Roman" w:hAnsi="Times New Roman" w:cs="Times New Roman"/>
+          <w:color w:val="000000" w:themeColor="text1"/>
+          <w:sz w:val="32"/>
+          <w:szCs w:val="32"/>
+        </w:rPr>
+        <w:t xml:space="preserve"> </w:t>
+      </w:r>
+      <w:proofErr w:type="spellStart"/>
+      <w:r>
+        <w:rPr>
+          <w:rFonts w:ascii="Times New Roman" w:hAnsi="Times New Roman" w:cs="Times New Roman"/>
+          <w:color w:val="000000" w:themeColor="text1"/>
+          <w:sz w:val="32"/>
+          <w:szCs w:val="32"/>
+        </w:rPr>
+        <w:t>bảng</w:t>
+      </w:r>
+      <w:proofErr w:type="spellEnd"/>
+      <w:r>
+        <w:rPr>
+          <w:rFonts w:ascii="Times New Roman" w:hAnsi="Times New Roman" w:cs="Times New Roman"/>
+          <w:color w:val="000000" w:themeColor="text1"/>
+          <w:sz w:val="32"/>
+          <w:szCs w:val="32"/>
+        </w:rPr>
+        <w:t xml:space="preserve"> </w:t>
+      </w:r>
+      <w:proofErr w:type="spellStart"/>
+      <w:r>
+        <w:rPr>
+          <w:rFonts w:ascii="Times New Roman" w:hAnsi="Times New Roman" w:cs="Times New Roman"/>
+          <w:color w:val="000000" w:themeColor="text1"/>
+          <w:sz w:val="32"/>
+          <w:szCs w:val="32"/>
+        </w:rPr>
+        <w:t>DatPhong</w:t>
+      </w:r>
+      <w:proofErr w:type="spellEnd"/>
+      <w:r>
+        <w:rPr>
+          <w:rFonts w:ascii="Times New Roman" w:hAnsi="Times New Roman" w:cs="Times New Roman"/>
+          <w:color w:val="000000" w:themeColor="text1"/>
+          <w:sz w:val="32"/>
+          <w:szCs w:val="32"/>
+        </w:rPr>
+        <w:t xml:space="preserve"> =1 </w:t>
+      </w:r>
+      <w:proofErr w:type="spellStart"/>
+      <w:r>
+        <w:rPr>
+          <w:rFonts w:ascii="Times New Roman" w:hAnsi="Times New Roman" w:cs="Times New Roman"/>
+          <w:color w:val="000000" w:themeColor="text1"/>
+          <w:sz w:val="32"/>
+          <w:szCs w:val="32"/>
+        </w:rPr>
+        <w:t>và</w:t>
+      </w:r>
+      <w:proofErr w:type="spellEnd"/>
+      <w:r>
+        <w:rPr>
+          <w:rFonts w:ascii="Times New Roman" w:hAnsi="Times New Roman" w:cs="Times New Roman"/>
+          <w:color w:val="000000" w:themeColor="text1"/>
+          <w:sz w:val="32"/>
+          <w:szCs w:val="32"/>
+        </w:rPr>
+        <w:t xml:space="preserve"> tang @</w:t>
+      </w:r>
+      <w:proofErr w:type="spellStart"/>
+      <w:r>
+        <w:rPr>
+          <w:rFonts w:ascii="Times New Roman" w:hAnsi="Times New Roman" w:cs="Times New Roman"/>
+          <w:color w:val="000000" w:themeColor="text1"/>
+          <w:sz w:val="32"/>
+          <w:szCs w:val="32"/>
+        </w:rPr>
+        <w:t>maDP</w:t>
+      </w:r>
+      <w:proofErr w:type="spellEnd"/>
+      <w:r>
+        <w:rPr>
+          <w:rFonts w:ascii="Times New Roman" w:hAnsi="Times New Roman" w:cs="Times New Roman"/>
+          <w:color w:val="000000" w:themeColor="text1"/>
+          <w:sz w:val="32"/>
+          <w:szCs w:val="32"/>
+        </w:rPr>
+        <w:t xml:space="preserve"> </w:t>
+      </w:r>
+      <w:proofErr w:type="spellStart"/>
+      <w:r>
+        <w:rPr>
+          <w:rFonts w:ascii="Times New Roman" w:hAnsi="Times New Roman" w:cs="Times New Roman"/>
+          <w:color w:val="000000" w:themeColor="text1"/>
+          <w:sz w:val="32"/>
+          <w:szCs w:val="32"/>
+        </w:rPr>
+        <w:t>lên</w:t>
+      </w:r>
+      <w:proofErr w:type="spellEnd"/>
+      <w:r>
+        <w:rPr>
+          <w:rFonts w:ascii="Times New Roman" w:hAnsi="Times New Roman" w:cs="Times New Roman"/>
+          <w:color w:val="000000" w:themeColor="text1"/>
+          <w:sz w:val="32"/>
+          <w:szCs w:val="32"/>
+        </w:rPr>
+        <w:t xml:space="preserve"> 1</w:t>
+      </w:r>
+      <w:r>
+        <w:rPr>
+          <w:rFonts w:ascii="Times New Roman" w:hAnsi="Times New Roman" w:cs="Times New Roman"/>
+          <w:color w:val="000000" w:themeColor="text1"/>
+          <w:sz w:val="32"/>
+          <w:szCs w:val="32"/>
+          <w:lang w:val="vi-VN"/>
+        </w:rPr>
+        <w:t>.</w:t>
+      </w:r>
+    </w:p>
+    <w:p>
+      <w:pPr>
+        <w:pStyle w:val="ListParagraph"/>
+        <w:numPr>
+          <w:ilvl w:val="0"/>
+          <w:numId w:val="6"/>
+        </w:numPr>
+        <w:rPr>
+          <w:rFonts w:ascii="Times New Roman" w:hAnsi="Times New Roman" w:cs="Times New Roman"/>
+          <w:color w:val="000000" w:themeColor="text1"/>
+          <w:sz w:val="32"/>
+          <w:szCs w:val="32"/>
+          <w:lang w:val="vi-VN"/>
+        </w:rPr>
+      </w:pPr>
+      <w:proofErr w:type="spellStart"/>
+      <w:r>
+        <w:rPr>
+          <w:rFonts w:ascii="Times New Roman" w:hAnsi="Times New Roman" w:cs="Times New Roman"/>
+          <w:color w:val="000000" w:themeColor="text1"/>
+          <w:sz w:val="32"/>
+          <w:szCs w:val="32"/>
+        </w:rPr>
+        <w:t>Nếu</w:t>
+      </w:r>
+      <w:proofErr w:type="spellEnd"/>
+      <w:r>
+        <w:rPr>
+          <w:rFonts w:ascii="Times New Roman" w:hAnsi="Times New Roman" w:cs="Times New Roman"/>
+          <w:color w:val="000000" w:themeColor="text1"/>
+          <w:sz w:val="32"/>
+          <w:szCs w:val="32"/>
+        </w:rPr>
+        <w:t xml:space="preserve"> </w:t>
+      </w:r>
+      <w:proofErr w:type="spellStart"/>
+      <w:r>
+        <w:rPr>
+          <w:rFonts w:ascii="Times New Roman" w:hAnsi="Times New Roman" w:cs="Times New Roman"/>
+          <w:color w:val="000000" w:themeColor="text1"/>
+          <w:sz w:val="32"/>
+          <w:szCs w:val="32"/>
+        </w:rPr>
+        <w:t>không</w:t>
+      </w:r>
+      <w:proofErr w:type="spellEnd"/>
+      <w:r>
+        <w:rPr>
+          <w:rFonts w:ascii="Times New Roman" w:hAnsi="Times New Roman" w:cs="Times New Roman"/>
+          <w:color w:val="000000" w:themeColor="text1"/>
+          <w:sz w:val="32"/>
+          <w:szCs w:val="32"/>
+        </w:rPr>
+        <w:t xml:space="preserve"> </w:t>
+      </w:r>
+      <w:proofErr w:type="spellStart"/>
+      <w:r>
+        <w:rPr>
+          <w:rFonts w:ascii="Times New Roman" w:hAnsi="Times New Roman" w:cs="Times New Roman"/>
+          <w:color w:val="000000" w:themeColor="text1"/>
+          <w:sz w:val="32"/>
+          <w:szCs w:val="32"/>
+        </w:rPr>
+        <w:t>thì</w:t>
+      </w:r>
+      <w:proofErr w:type="spellEnd"/>
+      <w:r>
+        <w:rPr>
+          <w:rFonts w:ascii="Times New Roman" w:hAnsi="Times New Roman" w:cs="Times New Roman"/>
+          <w:color w:val="000000" w:themeColor="text1"/>
+          <w:sz w:val="32"/>
+          <w:szCs w:val="32"/>
+        </w:rPr>
+        <w:t xml:space="preserve"> </w:t>
+      </w:r>
+      <w:proofErr w:type="spellStart"/>
+      <w:r>
+        <w:rPr>
+          <w:rFonts w:ascii="Times New Roman" w:hAnsi="Times New Roman" w:cs="Times New Roman"/>
+          <w:color w:val="000000" w:themeColor="text1"/>
+          <w:sz w:val="32"/>
+          <w:szCs w:val="32"/>
+        </w:rPr>
+        <w:t>tăng</w:t>
+      </w:r>
+      <w:proofErr w:type="spellEnd"/>
+      <w:r>
+        <w:rPr>
+          <w:rFonts w:ascii="Times New Roman" w:hAnsi="Times New Roman" w:cs="Times New Roman"/>
+          <w:color w:val="000000" w:themeColor="text1"/>
+          <w:sz w:val="32"/>
+          <w:szCs w:val="32"/>
+        </w:rPr>
+        <w:t xml:space="preserve"> </w:t>
+      </w:r>
+      <w:proofErr w:type="spellStart"/>
+      <w:r>
+        <w:rPr>
+          <w:rFonts w:ascii="Times New Roman" w:hAnsi="Times New Roman" w:cs="Times New Roman"/>
+          <w:color w:val="000000" w:themeColor="text1"/>
+          <w:sz w:val="32"/>
+          <w:szCs w:val="32"/>
+        </w:rPr>
+        <w:t>giá</w:t>
+      </w:r>
+      <w:proofErr w:type="spellEnd"/>
+      <w:r>
+        <w:rPr>
+          <w:rFonts w:ascii="Times New Roman" w:hAnsi="Times New Roman" w:cs="Times New Roman"/>
+          <w:color w:val="000000" w:themeColor="text1"/>
+          <w:sz w:val="32"/>
+          <w:szCs w:val="32"/>
+        </w:rPr>
+        <w:t xml:space="preserve"> </w:t>
+      </w:r>
+      <w:proofErr w:type="spellStart"/>
+      <w:r>
+        <w:rPr>
+          <w:rFonts w:ascii="Times New Roman" w:hAnsi="Times New Roman" w:cs="Times New Roman"/>
+          <w:color w:val="000000" w:themeColor="text1"/>
+          <w:sz w:val="32"/>
+          <w:szCs w:val="32"/>
+        </w:rPr>
+        <w:t>trị</w:t>
+      </w:r>
+      <w:proofErr w:type="spellEnd"/>
+      <w:r>
+        <w:rPr>
+          <w:rFonts w:ascii="Times New Roman" w:hAnsi="Times New Roman" w:cs="Times New Roman"/>
+          <w:color w:val="000000" w:themeColor="text1"/>
+          <w:sz w:val="32"/>
+          <w:szCs w:val="32"/>
+        </w:rPr>
+        <w:t xml:space="preserve"> @</w:t>
+      </w:r>
+      <w:proofErr w:type="spellStart"/>
+      <w:r>
+        <w:rPr>
+          <w:rFonts w:ascii="Times New Roman" w:hAnsi="Times New Roman" w:cs="Times New Roman"/>
+          <w:color w:val="000000" w:themeColor="text1"/>
+          <w:sz w:val="32"/>
+          <w:szCs w:val="32"/>
+        </w:rPr>
+        <w:t>maDP</w:t>
+      </w:r>
+      <w:proofErr w:type="spellEnd"/>
+      <w:r>
+        <w:rPr>
+          <w:rFonts w:ascii="Times New Roman" w:hAnsi="Times New Roman" w:cs="Times New Roman"/>
+          <w:color w:val="000000" w:themeColor="text1"/>
+          <w:sz w:val="32"/>
+          <w:szCs w:val="32"/>
+        </w:rPr>
+        <w:t xml:space="preserve"> lên1</w:t>
+      </w:r>
+    </w:p>
+    <w:p>
+      <w:pPr>
+        <w:rPr>
+          <w:rFonts w:ascii="Times New Roman" w:hAnsi="Times New Roman" w:cs="Times New Roman"/>
+          <w:color w:val="000000" w:themeColor="text1"/>
+          <w:sz w:val="32"/>
+          <w:szCs w:val="32"/>
+          <w:lang w:val="vi-VN"/>
+        </w:rPr>
+      </w:pPr>
     </w:p>
     <w:sectPr>
       <w:pgSz w:w="12240" w:h="15840"/>
@@ -1502,6 +3178,119 @@
 <file path=word/numbering.xml><?xml version="1.0" encoding="utf-8"?>
 <w:numbering xmlns:wpc="http://schemas.microsoft.com/office/word/2010/wordprocessingCanvas" xmlns:cx="http://schemas.microsoft.com/office/drawing/2014/chartex" xmlns:cx1="http://schemas.microsoft.com/office/drawing/2015/9/8/chartex" xmlns:cx2="http://schemas.microsoft.com/office/drawing/2015/10/21/chartex" xmlns:cx3="http://schemas.microsoft.com/office/drawing/2016/5/9/chartex" xmlns:cx4="http://schemas.microsoft.com/office/drawing/2016/5/10/chartex" xmlns:cx5="http://schemas.microsoft.com/office/drawing/2016/5/11/chartex" xmlns:cx6="http://schemas.microsoft.com/office/drawing/2016/5/12/chartex" xmlns:cx7="http://schemas.microsoft.com/office/drawing/2016/5/13/chartex" xmlns:cx8="http://schemas.microsoft.com/office/drawing/2016/5/14/chartex" xmlns:mc="http://schemas.openxmlformats.org/markup-compatibility/2006" xmlns:aink="http://schemas.microsoft.com/office/drawing/2016/ink" xmlns:am3d="http://schemas.microsoft.com/office/drawing/2017/model3d" xmlns:o="urn:schemas-microsoft-com:office:office" xmlns:r="http://schemas.openxmlformats.org/officeDocument/2006/relationships" xmlns:m="http://schemas.openxmlformats.org/officeDocument/2006/math" xmlns:v="urn:schemas-microsoft-com:vml" xmlns:wp14="http://schemas.microsoft.com/office/word/2010/wordprocessingDrawing" xmlns:wp="http://schemas.openxmlformats.org/drawingml/2006/wordprocessingDrawing" xmlns:w10="urn:schemas-microsoft-com:office:word" xmlns:w="http://schemas.openxmlformats.org/wordprocessingml/2006/main" xmlns:w14="http://schemas.microsoft.com/office/word/2010/wordml" xmlns:w15="http://schemas.microsoft.com/office/word/2012/wordml" xmlns:w16cid="http://schemas.microsoft.com/office/word/2016/wordml/cid" xmlns:w16se="http://schemas.microsoft.com/office/word/2015/wordml/symex" xmlns:wpg="http://schemas.microsoft.com/office/word/2010/wordprocessingGroup" xmlns:wpi="http://schemas.microsoft.com/office/word/2010/wordprocessingInk" xmlns:wne="http://schemas.microsoft.com/office/word/2006/wordml" xmlns:wps="http://schemas.microsoft.com/office/word/2010/wordprocessingShape" mc:Ignorable="w14 w15 w16se w16cid wp14">
   <w:abstractNum w:abstractNumId="0" w15:restartNumberingAfterBreak="0">
+    <w:nsid w:val="26221223"/>
+    <w:multiLevelType w:val="hybridMultilevel"/>
+    <w:tmpl w:val="FBD22BD6"/>
+    <w:lvl w:ilvl="0" w:tplc="04090001">
+      <w:start w:val="1"/>
+      <w:numFmt w:val="bullet"/>
+      <w:lvlText w:val=""/>
+      <w:lvlJc w:val="left"/>
+      <w:pPr>
+        <w:ind w:left="720" w:hanging="360"/>
+      </w:pPr>
+      <w:rPr>
+        <w:rFonts w:ascii="Symbol" w:hAnsi="Symbol" w:hint="default"/>
+      </w:rPr>
+    </w:lvl>
+    <w:lvl w:ilvl="1" w:tplc="04090003" w:tentative="1">
+      <w:start w:val="1"/>
+      <w:numFmt w:val="bullet"/>
+      <w:lvlText w:val="o"/>
+      <w:lvlJc w:val="left"/>
+      <w:pPr>
+        <w:ind w:left="1440" w:hanging="360"/>
+      </w:pPr>
+      <w:rPr>
+        <w:rFonts w:ascii="Courier New" w:hAnsi="Courier New" w:cs="Courier New" w:hint="default"/>
+      </w:rPr>
+    </w:lvl>
+    <w:lvl w:ilvl="2" w:tplc="04090005" w:tentative="1">
+      <w:start w:val="1"/>
+      <w:numFmt w:val="bullet"/>
+      <w:lvlText w:val=""/>
+      <w:lvlJc w:val="left"/>
+      <w:pPr>
+        <w:ind w:left="2160" w:hanging="360"/>
+      </w:pPr>
+      <w:rPr>
+        <w:rFonts w:ascii="Wingdings" w:hAnsi="Wingdings" w:hint="default"/>
+      </w:rPr>
+    </w:lvl>
+    <w:lvl w:ilvl="3" w:tplc="04090001" w:tentative="1">
+      <w:start w:val="1"/>
+      <w:numFmt w:val="bullet"/>
+      <w:lvlText w:val=""/>
+      <w:lvlJc w:val="left"/>
+      <w:pPr>
+        <w:ind w:left="2880" w:hanging="360"/>
+      </w:pPr>
+      <w:rPr>
+        <w:rFonts w:ascii="Symbol" w:hAnsi="Symbol" w:hint="default"/>
+      </w:rPr>
+    </w:lvl>
+    <w:lvl w:ilvl="4" w:tplc="04090003" w:tentative="1">
+      <w:start w:val="1"/>
+      <w:numFmt w:val="bullet"/>
+      <w:lvlText w:val="o"/>
+      <w:lvlJc w:val="left"/>
+      <w:pPr>
+        <w:ind w:left="3600" w:hanging="360"/>
+      </w:pPr>
+      <w:rPr>
+        <w:rFonts w:ascii="Courier New" w:hAnsi="Courier New" w:cs="Courier New" w:hint="default"/>
+      </w:rPr>
+    </w:lvl>
+    <w:lvl w:ilvl="5" w:tplc="04090005" w:tentative="1">
+      <w:start w:val="1"/>
+      <w:numFmt w:val="bullet"/>
+      <w:lvlText w:val=""/>
+      <w:lvlJc w:val="left"/>
+      <w:pPr>
+        <w:ind w:left="4320" w:hanging="360"/>
+      </w:pPr>
+      <w:rPr>
+        <w:rFonts w:ascii="Wingdings" w:hAnsi="Wingdings" w:hint="default"/>
+      </w:rPr>
+    </w:lvl>
+    <w:lvl w:ilvl="6" w:tplc="04090001" w:tentative="1">
+      <w:start w:val="1"/>
+      <w:numFmt w:val="bullet"/>
+      <w:lvlText w:val=""/>
+      <w:lvlJc w:val="left"/>
+      <w:pPr>
+        <w:ind w:left="5040" w:hanging="360"/>
+      </w:pPr>
+      <w:rPr>
+        <w:rFonts w:ascii="Symbol" w:hAnsi="Symbol" w:hint="default"/>
+      </w:rPr>
+    </w:lvl>
+    <w:lvl w:ilvl="7" w:tplc="04090003" w:tentative="1">
+      <w:start w:val="1"/>
+      <w:numFmt w:val="bullet"/>
+      <w:lvlText w:val="o"/>
+      <w:lvlJc w:val="left"/>
+      <w:pPr>
+        <w:ind w:left="5760" w:hanging="360"/>
+      </w:pPr>
+      <w:rPr>
+        <w:rFonts w:ascii="Courier New" w:hAnsi="Courier New" w:cs="Courier New" w:hint="default"/>
+      </w:rPr>
+    </w:lvl>
+    <w:lvl w:ilvl="8" w:tplc="04090005" w:tentative="1">
+      <w:start w:val="1"/>
+      <w:numFmt w:val="bullet"/>
+      <w:lvlText w:val=""/>
+      <w:lvlJc w:val="left"/>
+      <w:pPr>
+        <w:ind w:left="6480" w:hanging="360"/>
+      </w:pPr>
+      <w:rPr>
+        <w:rFonts w:ascii="Wingdings" w:hAnsi="Wingdings" w:hint="default"/>
+      </w:rPr>
+    </w:lvl>
+  </w:abstractNum>
+  <w:abstractNum w:abstractNumId="1" w15:restartNumberingAfterBreak="0">
     <w:nsid w:val="28C5530F"/>
     <w:multiLevelType w:val="hybridMultilevel"/>
     <w:tmpl w:val="621E9E52"/>
@@ -1614,7 +3403,7 @@
       </w:rPr>
     </w:lvl>
   </w:abstractNum>
-  <w:abstractNum w:abstractNumId="1" w15:restartNumberingAfterBreak="0">
+  <w:abstractNum w:abstractNumId="2" w15:restartNumberingAfterBreak="0">
     <w:nsid w:val="4A671955"/>
     <w:multiLevelType w:val="hybridMultilevel"/>
     <w:tmpl w:val="0582880E"/>
@@ -1727,7 +3516,120 @@
       </w:rPr>
     </w:lvl>
   </w:abstractNum>
-  <w:abstractNum w:abstractNumId="2" w15:restartNumberingAfterBreak="0">
+  <w:abstractNum w:abstractNumId="3" w15:restartNumberingAfterBreak="0">
+    <w:nsid w:val="51347999"/>
+    <w:multiLevelType w:val="hybridMultilevel"/>
+    <w:tmpl w:val="875671FE"/>
+    <w:lvl w:ilvl="0" w:tplc="04090001">
+      <w:start w:val="1"/>
+      <w:numFmt w:val="bullet"/>
+      <w:lvlText w:val=""/>
+      <w:lvlJc w:val="left"/>
+      <w:pPr>
+        <w:ind w:left="720" w:hanging="360"/>
+      </w:pPr>
+      <w:rPr>
+        <w:rFonts w:ascii="Symbol" w:hAnsi="Symbol" w:hint="default"/>
+      </w:rPr>
+    </w:lvl>
+    <w:lvl w:ilvl="1" w:tplc="04090003" w:tentative="1">
+      <w:start w:val="1"/>
+      <w:numFmt w:val="bullet"/>
+      <w:lvlText w:val="o"/>
+      <w:lvlJc w:val="left"/>
+      <w:pPr>
+        <w:ind w:left="1440" w:hanging="360"/>
+      </w:pPr>
+      <w:rPr>
+        <w:rFonts w:ascii="Courier New" w:hAnsi="Courier New" w:cs="Courier New" w:hint="default"/>
+      </w:rPr>
+    </w:lvl>
+    <w:lvl w:ilvl="2" w:tplc="04090005" w:tentative="1">
+      <w:start w:val="1"/>
+      <w:numFmt w:val="bullet"/>
+      <w:lvlText w:val=""/>
+      <w:lvlJc w:val="left"/>
+      <w:pPr>
+        <w:ind w:left="2160" w:hanging="360"/>
+      </w:pPr>
+      <w:rPr>
+        <w:rFonts w:ascii="Wingdings" w:hAnsi="Wingdings" w:hint="default"/>
+      </w:rPr>
+    </w:lvl>
+    <w:lvl w:ilvl="3" w:tplc="04090001" w:tentative="1">
+      <w:start w:val="1"/>
+      <w:numFmt w:val="bullet"/>
+      <w:lvlText w:val=""/>
+      <w:lvlJc w:val="left"/>
+      <w:pPr>
+        <w:ind w:left="2880" w:hanging="360"/>
+      </w:pPr>
+      <w:rPr>
+        <w:rFonts w:ascii="Symbol" w:hAnsi="Symbol" w:hint="default"/>
+      </w:rPr>
+    </w:lvl>
+    <w:lvl w:ilvl="4" w:tplc="04090003" w:tentative="1">
+      <w:start w:val="1"/>
+      <w:numFmt w:val="bullet"/>
+      <w:lvlText w:val="o"/>
+      <w:lvlJc w:val="left"/>
+      <w:pPr>
+        <w:ind w:left="3600" w:hanging="360"/>
+      </w:pPr>
+      <w:rPr>
+        <w:rFonts w:ascii="Courier New" w:hAnsi="Courier New" w:cs="Courier New" w:hint="default"/>
+      </w:rPr>
+    </w:lvl>
+    <w:lvl w:ilvl="5" w:tplc="04090005" w:tentative="1">
+      <w:start w:val="1"/>
+      <w:numFmt w:val="bullet"/>
+      <w:lvlText w:val=""/>
+      <w:lvlJc w:val="left"/>
+      <w:pPr>
+        <w:ind w:left="4320" w:hanging="360"/>
+      </w:pPr>
+      <w:rPr>
+        <w:rFonts w:ascii="Wingdings" w:hAnsi="Wingdings" w:hint="default"/>
+      </w:rPr>
+    </w:lvl>
+    <w:lvl w:ilvl="6" w:tplc="04090001" w:tentative="1">
+      <w:start w:val="1"/>
+      <w:numFmt w:val="bullet"/>
+      <w:lvlText w:val=""/>
+      <w:lvlJc w:val="left"/>
+      <w:pPr>
+        <w:ind w:left="5040" w:hanging="360"/>
+      </w:pPr>
+      <w:rPr>
+        <w:rFonts w:ascii="Symbol" w:hAnsi="Symbol" w:hint="default"/>
+      </w:rPr>
+    </w:lvl>
+    <w:lvl w:ilvl="7" w:tplc="04090003" w:tentative="1">
+      <w:start w:val="1"/>
+      <w:numFmt w:val="bullet"/>
+      <w:lvlText w:val="o"/>
+      <w:lvlJc w:val="left"/>
+      <w:pPr>
+        <w:ind w:left="5760" w:hanging="360"/>
+      </w:pPr>
+      <w:rPr>
+        <w:rFonts w:ascii="Courier New" w:hAnsi="Courier New" w:cs="Courier New" w:hint="default"/>
+      </w:rPr>
+    </w:lvl>
+    <w:lvl w:ilvl="8" w:tplc="04090005" w:tentative="1">
+      <w:start w:val="1"/>
+      <w:numFmt w:val="bullet"/>
+      <w:lvlText w:val=""/>
+      <w:lvlJc w:val="left"/>
+      <w:pPr>
+        <w:ind w:left="6480" w:hanging="360"/>
+      </w:pPr>
+      <w:rPr>
+        <w:rFonts w:ascii="Wingdings" w:hAnsi="Wingdings" w:hint="default"/>
+      </w:rPr>
+    </w:lvl>
+  </w:abstractNum>
+  <w:abstractNum w:abstractNumId="4" w15:restartNumberingAfterBreak="0">
     <w:nsid w:val="5213682E"/>
     <w:multiLevelType w:val="hybridMultilevel"/>
     <w:tmpl w:val="166478E4"/>
@@ -1840,7 +3742,7 @@
       </w:rPr>
     </w:lvl>
   </w:abstractNum>
-  <w:abstractNum w:abstractNumId="3" w15:restartNumberingAfterBreak="0">
+  <w:abstractNum w:abstractNumId="5" w15:restartNumberingAfterBreak="0">
     <w:nsid w:val="61FD7C29"/>
     <w:multiLevelType w:val="hybridMultilevel"/>
     <w:tmpl w:val="E6C6D84A"/>
@@ -1953,7 +3855,7 @@
       </w:rPr>
     </w:lvl>
   </w:abstractNum>
-  <w:abstractNum w:abstractNumId="4" w15:restartNumberingAfterBreak="0">
+  <w:abstractNum w:abstractNumId="6" w15:restartNumberingAfterBreak="0">
     <w:nsid w:val="77542E36"/>
     <w:multiLevelType w:val="hybridMultilevel"/>
     <w:tmpl w:val="176AB1CC"/>
@@ -2066,7 +3968,7 @@
       </w:rPr>
     </w:lvl>
   </w:abstractNum>
-  <w:abstractNum w:abstractNumId="5" w15:restartNumberingAfterBreak="0">
+  <w:abstractNum w:abstractNumId="7" w15:restartNumberingAfterBreak="0">
     <w:nsid w:val="78896EE3"/>
     <w:multiLevelType w:val="hybridMultilevel"/>
     <w:tmpl w:val="B6068C54"/>
@@ -2180,22 +4082,28 @@
     </w:lvl>
   </w:abstractNum>
   <w:num w:numId="1">
+    <w:abstractNumId w:val="4"/>
+  </w:num>
+  <w:num w:numId="2">
+    <w:abstractNumId w:val="6"/>
+  </w:num>
+  <w:num w:numId="3">
+    <w:abstractNumId w:val="5"/>
+  </w:num>
+  <w:num w:numId="4">
+    <w:abstractNumId w:val="1"/>
+  </w:num>
+  <w:num w:numId="5">
+    <w:abstractNumId w:val="7"/>
+  </w:num>
+  <w:num w:numId="6">
     <w:abstractNumId w:val="2"/>
   </w:num>
-  <w:num w:numId="2">
-    <w:abstractNumId w:val="4"/>
-  </w:num>
-  <w:num w:numId="3">
+  <w:num w:numId="7">
     <w:abstractNumId w:val="3"/>
   </w:num>
-  <w:num w:numId="4">
+  <w:num w:numId="8">
     <w:abstractNumId w:val="0"/>
-  </w:num>
-  <w:num w:numId="5">
-    <w:abstractNumId w:val="5"/>
-  </w:num>
-  <w:num w:numId="6">
-    <w:abstractNumId w:val="1"/>
   </w:num>
 </w:numbering>
 </file>

</xml_diff>